<commit_message>
OOP lab9 almost done
</commit_message>
<xml_diff>
--- a/OOP_3sem/Labs/9_Коллекции(1).docx
+++ b/OOP_3sem/Labs/9_Коллекции(1).docx
@@ -1,10 +1,11 @@
 
 <file path=word/document.xml><?xml version="1.0" encoding="utf-8"?>
-<w:document xmlns:wpc="http://schemas.microsoft.com/office/word/2010/wordprocessingCanvas" xmlns:cx="http://schemas.microsoft.com/office/drawing/2014/chartex" xmlns:cx1="http://schemas.microsoft.com/office/drawing/2015/9/8/chartex" xmlns:mc="http://schemas.openxmlformats.org/markup-compatibility/2006" xmlns:o="urn:schemas-microsoft-com:office:office" xmlns:r="http://schemas.openxmlformats.org/officeDocument/2006/relationships" xmlns:m="http://schemas.openxmlformats.org/officeDocument/2006/math" xmlns:v="urn:schemas-microsoft-com:vml" xmlns:wp14="http://schemas.microsoft.com/office/word/2010/wordprocessingDrawing" xmlns:wp="http://schemas.openxmlformats.org/drawingml/2006/wordprocessingDrawing" xmlns:w10="urn:schemas-microsoft-com:office:word" xmlns:w="http://schemas.openxmlformats.org/wordprocessingml/2006/main" xmlns:w14="http://schemas.microsoft.com/office/word/2010/wordml" xmlns:w15="http://schemas.microsoft.com/office/word/2012/wordml" xmlns:w16se="http://schemas.microsoft.com/office/word/2015/wordml/symex" xmlns:wpg="http://schemas.microsoft.com/office/word/2010/wordprocessingGroup" xmlns:wpi="http://schemas.microsoft.com/office/word/2010/wordprocessingInk" xmlns:wne="http://schemas.microsoft.com/office/word/2006/wordml" xmlns:wps="http://schemas.microsoft.com/office/word/2010/wordprocessingShape" mc:Ignorable="w14 w15 w16se wp14">
+<w:document xmlns:wpc="http://schemas.microsoft.com/office/word/2010/wordprocessingCanvas" xmlns:cx="http://schemas.microsoft.com/office/drawing/2014/chartex" xmlns:cx1="http://schemas.microsoft.com/office/drawing/2015/9/8/chartex" xmlns:cx2="http://schemas.microsoft.com/office/drawing/2015/10/21/chartex" xmlns:cx3="http://schemas.microsoft.com/office/drawing/2016/5/9/chartex" xmlns:cx4="http://schemas.microsoft.com/office/drawing/2016/5/10/chartex" xmlns:cx5="http://schemas.microsoft.com/office/drawing/2016/5/11/chartex" xmlns:cx6="http://schemas.microsoft.com/office/drawing/2016/5/12/chartex" xmlns:cx7="http://schemas.microsoft.com/office/drawing/2016/5/13/chartex" xmlns:cx8="http://schemas.microsoft.com/office/drawing/2016/5/14/chartex" xmlns:mc="http://schemas.openxmlformats.org/markup-compatibility/2006" xmlns:aink="http://schemas.microsoft.com/office/drawing/2016/ink" xmlns:am3d="http://schemas.microsoft.com/office/drawing/2017/model3d" xmlns:o="urn:schemas-microsoft-com:office:office" xmlns:r="http://schemas.openxmlformats.org/officeDocument/2006/relationships" xmlns:m="http://schemas.openxmlformats.org/officeDocument/2006/math" xmlns:v="urn:schemas-microsoft-com:vml" xmlns:wp14="http://schemas.microsoft.com/office/word/2010/wordprocessingDrawing" xmlns:wp="http://schemas.openxmlformats.org/drawingml/2006/wordprocessingDrawing" xmlns:w10="urn:schemas-microsoft-com:office:word" xmlns:w="http://schemas.openxmlformats.org/wordprocessingml/2006/main" xmlns:w14="http://schemas.microsoft.com/office/word/2010/wordml" xmlns:w15="http://schemas.microsoft.com/office/word/2012/wordml" xmlns:w16cex="http://schemas.microsoft.com/office/word/2018/wordml/cex" xmlns:w16cid="http://schemas.microsoft.com/office/word/2016/wordml/cid" xmlns:w16="http://schemas.microsoft.com/office/word/2018/wordml" xmlns:w16sdtdh="http://schemas.microsoft.com/office/word/2020/wordml/sdtdatahash" xmlns:w16se="http://schemas.microsoft.com/office/word/2015/wordml/symex" xmlns:wpg="http://schemas.microsoft.com/office/word/2010/wordprocessingGroup" xmlns:wpi="http://schemas.microsoft.com/office/word/2010/wordprocessingInk" xmlns:wne="http://schemas.microsoft.com/office/word/2006/wordml" xmlns:wps="http://schemas.microsoft.com/office/word/2010/wordprocessingShape" mc:Ignorable="w14 w15 w16se w16cid w16 w16cex w16sdtdh wp14">
   <w:body>
     <w:p>
       <w:pPr>
         <w:pStyle w:val="1"/>
+        <w:ind w:left="4248" w:firstLine="708"/>
         <w:jc w:val="center"/>
         <w:rPr>
           <w:rFonts w:eastAsia="Times New Roman"/>
@@ -174,7 +175,23 @@
           <w:sz w:val="28"/>
           <w:szCs w:val="28"/>
         </w:rPr>
-        <w:t>, определите в нем  свойства и методы</w:t>
+        <w:t xml:space="preserve">, определите в </w:t>
+      </w:r>
+      <w:proofErr w:type="gramStart"/>
+      <w:r>
+        <w:rPr>
+          <w:sz w:val="28"/>
+          <w:szCs w:val="28"/>
+        </w:rPr>
+        <w:t>нем  свойства</w:t>
+      </w:r>
+      <w:proofErr w:type="gramEnd"/>
+      <w:r>
+        <w:rPr>
+          <w:sz w:val="28"/>
+          <w:szCs w:val="28"/>
+        </w:rPr>
+        <w:t xml:space="preserve"> и методы</w:t>
       </w:r>
       <w:r>
         <w:rPr>
@@ -478,7 +495,14 @@
               <w:rPr>
                 <w:rFonts w:ascii="Courier New" w:hAnsi="Courier New" w:cs="Courier New"/>
               </w:rPr>
-              <w:t xml:space="preserve"> &lt; </w:t>
+              <w:t xml:space="preserve"> </w:t>
+            </w:r>
+            <w:proofErr w:type="gramStart"/>
+            <w:r>
+              <w:rPr>
+                <w:rFonts w:ascii="Courier New" w:hAnsi="Courier New" w:cs="Courier New"/>
+              </w:rPr>
+              <w:t xml:space="preserve">&lt; </w:t>
             </w:r>
             <w:proofErr w:type="spellStart"/>
             <w:r>
@@ -488,6 +512,7 @@
               <w:t>TKey</w:t>
             </w:r>
             <w:proofErr w:type="spellEnd"/>
+            <w:proofErr w:type="gramEnd"/>
             <w:r>
               <w:rPr>
                 <w:rFonts w:ascii="Courier New" w:hAnsi="Courier New" w:cs="Courier New"/>
@@ -568,6 +593,7 @@
               </w:rPr>
             </w:pPr>
             <w:proofErr w:type="spellStart"/>
+            <w:proofErr w:type="gramStart"/>
             <w:r>
               <w:rPr>
                 <w:rFonts w:ascii="Courier New" w:hAnsi="Courier New" w:cs="Courier New"/>
@@ -589,6 +615,7 @@
               <w:t>TKey</w:t>
             </w:r>
             <w:proofErr w:type="spellEnd"/>
+            <w:proofErr w:type="gramEnd"/>
             <w:r>
               <w:rPr>
                 <w:rFonts w:ascii="Courier New" w:hAnsi="Courier New" w:cs="Courier New"/>
@@ -624,19 +651,11 @@
                 <w:rFonts w:ascii="Courier New" w:hAnsi="Courier New" w:cs="Courier New"/>
               </w:rPr>
             </w:pPr>
-            <w:proofErr w:type="spellStart"/>
             <w:r>
               <w:rPr>
                 <w:rFonts w:ascii="Courier New" w:hAnsi="Courier New" w:cs="Courier New"/>
               </w:rPr>
-              <w:t>List</w:t>
-            </w:r>
-            <w:proofErr w:type="spellEnd"/>
-            <w:r>
-              <w:rPr>
-                <w:rFonts w:ascii="Courier New" w:hAnsi="Courier New" w:cs="Courier New"/>
-              </w:rPr>
-              <w:t>&lt;T&gt;</w:t>
+              <w:t>List&lt;T&gt;</w:t>
             </w:r>
           </w:p>
         </w:tc>
@@ -1154,6 +1173,7 @@
               </w:rPr>
               <w:t xml:space="preserve"> </w:t>
             </w:r>
+            <w:proofErr w:type="gramStart"/>
             <w:r>
               <w:rPr>
                 <w:rFonts w:ascii="Courier New" w:hAnsi="Courier New" w:cs="Courier New"/>
@@ -1175,6 +1195,7 @@
               <w:t>TKey</w:t>
             </w:r>
             <w:proofErr w:type="spellEnd"/>
+            <w:proofErr w:type="gramEnd"/>
             <w:r>
               <w:rPr>
                 <w:rFonts w:ascii="Courier New" w:hAnsi="Courier New" w:cs="Courier New"/>
@@ -1715,6 +1736,7 @@
               </w:rPr>
             </w:pPr>
             <w:proofErr w:type="spellStart"/>
+            <w:proofErr w:type="gramStart"/>
             <w:r>
               <w:rPr>
                 <w:rFonts w:ascii="Courier New" w:hAnsi="Courier New" w:cs="Courier New"/>
@@ -1736,6 +1758,7 @@
               <w:t>TKey</w:t>
             </w:r>
             <w:proofErr w:type="spellEnd"/>
+            <w:proofErr w:type="gramEnd"/>
             <w:r>
               <w:rPr>
                 <w:rFonts w:ascii="Courier New" w:hAnsi="Courier New" w:cs="Courier New"/>
@@ -1948,7 +1971,14 @@
               <w:rPr>
                 <w:rFonts w:ascii="Courier New" w:hAnsi="Courier New" w:cs="Courier New"/>
               </w:rPr>
-              <w:t xml:space="preserve"> &lt; </w:t>
+              <w:t xml:space="preserve"> </w:t>
+            </w:r>
+            <w:proofErr w:type="gramStart"/>
+            <w:r>
+              <w:rPr>
+                <w:rFonts w:ascii="Courier New" w:hAnsi="Courier New" w:cs="Courier New"/>
+              </w:rPr>
+              <w:t xml:space="preserve">&lt; </w:t>
             </w:r>
             <w:proofErr w:type="spellStart"/>
             <w:r>
@@ -1958,6 +1988,7 @@
               <w:t>TKey</w:t>
             </w:r>
             <w:proofErr w:type="spellEnd"/>
+            <w:proofErr w:type="gramEnd"/>
             <w:r>
               <w:rPr>
                 <w:rFonts w:ascii="Courier New" w:hAnsi="Courier New" w:cs="Courier New"/>
@@ -2118,6 +2149,7 @@
         </w:rPr>
         <w:t xml:space="preserve"> </w:t>
       </w:r>
+      <w:proofErr w:type="gramStart"/>
       <w:r>
         <w:rPr>
           <w:b/>
@@ -2134,6 +2166,7 @@
         </w:rPr>
         <w:t xml:space="preserve"> коллекцию</w:t>
       </w:r>
+      <w:proofErr w:type="gramEnd"/>
       <w:r>
         <w:rPr>
           <w:sz w:val="28"/>
@@ -2184,7 +2217,6 @@
         </w:rPr>
         <w:t>(</w:t>
       </w:r>
-      <w:proofErr w:type="spellStart"/>
       <w:r>
         <w:rPr>
           <w:sz w:val="28"/>
@@ -2193,7 +2225,6 @@
         </w:rPr>
         <w:t>int</w:t>
       </w:r>
-      <w:proofErr w:type="spellEnd"/>
       <w:r>
         <w:rPr>
           <w:sz w:val="28"/>
@@ -2538,6 +2569,7 @@
         <w:t xml:space="preserve"> и </w:t>
       </w:r>
       <w:proofErr w:type="spellStart"/>
+      <w:proofErr w:type="gramStart"/>
       <w:r>
         <w:rPr>
           <w:i/>
@@ -2556,6 +2588,7 @@
         <w:t>&lt;</w:t>
       </w:r>
       <w:proofErr w:type="spellStart"/>
+      <w:proofErr w:type="gramEnd"/>
       <w:r>
         <w:rPr>
           <w:i/>
@@ -2714,7 +2747,16 @@
           <w:sz w:val="28"/>
           <w:szCs w:val="28"/>
         </w:rPr>
-        <w:t>наблюдаемой коллекции</w:t>
+        <w:t xml:space="preserve">наблюдаемой </w:t>
+      </w:r>
+      <w:proofErr w:type="gramStart"/>
+      <w:r>
+        <w:rPr>
+          <w:i/>
+          <w:sz w:val="28"/>
+          <w:szCs w:val="28"/>
+        </w:rPr>
+        <w:t>коллекции</w:t>
       </w:r>
       <w:r>
         <w:rPr>
@@ -2734,6 +2776,7 @@
         <w:t>ObservableCollection</w:t>
       </w:r>
       <w:proofErr w:type="spellEnd"/>
+      <w:proofErr w:type="gramEnd"/>
       <w:r>
         <w:rPr>
           <w:b/>
@@ -2755,21 +2798,37 @@
           <w:sz w:val="28"/>
           <w:szCs w:val="28"/>
         </w:rPr>
-        <w:t xml:space="preserve"> Создайте </w:t>
-      </w:r>
-      <w:r>
-        <w:rPr>
-          <w:sz w:val="28"/>
-          <w:szCs w:val="28"/>
-        </w:rPr>
         <w:t xml:space="preserve"> </w:t>
       </w:r>
-      <w:r>
-        <w:rPr>
-          <w:sz w:val="28"/>
-          <w:szCs w:val="28"/>
-        </w:rPr>
-        <w:t xml:space="preserve">произвольный </w:t>
+      <w:proofErr w:type="gramStart"/>
+      <w:r>
+        <w:rPr>
+          <w:sz w:val="28"/>
+          <w:szCs w:val="28"/>
+        </w:rPr>
+        <w:t xml:space="preserve">Создайте </w:t>
+      </w:r>
+      <w:r>
+        <w:rPr>
+          <w:sz w:val="28"/>
+          <w:szCs w:val="28"/>
+        </w:rPr>
+        <w:t xml:space="preserve"> </w:t>
+      </w:r>
+      <w:r>
+        <w:rPr>
+          <w:sz w:val="28"/>
+          <w:szCs w:val="28"/>
+        </w:rPr>
+        <w:t>произвольный</w:t>
+      </w:r>
+      <w:proofErr w:type="gramEnd"/>
+      <w:r>
+        <w:rPr>
+          <w:sz w:val="28"/>
+          <w:szCs w:val="28"/>
+        </w:rPr>
+        <w:t xml:space="preserve"> </w:t>
       </w:r>
       <w:r>
         <w:rPr>
@@ -2838,6 +2897,7 @@
         </w:rPr>
         <w:t xml:space="preserve"> </w:t>
       </w:r>
+      <w:proofErr w:type="gramStart"/>
       <w:r>
         <w:rPr>
           <w:sz w:val="28"/>
@@ -2857,7 +2917,15 @@
           <w:sz w:val="28"/>
           <w:szCs w:val="28"/>
         </w:rPr>
-        <w:t>свой класс из таблицы.</w:t>
+        <w:t>свой</w:t>
+      </w:r>
+      <w:proofErr w:type="gramEnd"/>
+      <w:r>
+        <w:rPr>
+          <w:sz w:val="28"/>
+          <w:szCs w:val="28"/>
+        </w:rPr>
+        <w:t xml:space="preserve"> класс из таблицы.</w:t>
       </w:r>
     </w:p>
     <w:p/>
@@ -2918,10 +2986,7 @@
         </w:r>
       </w:hyperlink>
     </w:p>
-    <w:p>
-      <w:bookmarkStart w:id="1" w:name="_GoBack"/>
-      <w:bookmarkEnd w:id="1"/>
-    </w:p>
+    <w:p/>
     <w:p>
       <w:pPr>
         <w:pStyle w:val="a3"/>
@@ -3088,7 +3153,7 @@
           <w:szCs w:val="28"/>
         </w:rPr>
       </w:pPr>
-      <w:bookmarkStart w:id="2" w:name="_Toc410645316"/>
+      <w:bookmarkStart w:id="1" w:name="_Toc410645316"/>
       <w:r>
         <w:rPr>
           <w:sz w:val="28"/>
@@ -3389,6 +3454,7 @@
         <w:t xml:space="preserve">c. </w:t>
       </w:r>
       <w:proofErr w:type="spellStart"/>
+      <w:proofErr w:type="gramStart"/>
       <w:r>
         <w:rPr>
           <w:sz w:val="28"/>
@@ -3413,6 +3479,7 @@
         <w:t xml:space="preserve"> &lt;</w:t>
       </w:r>
       <w:proofErr w:type="spellStart"/>
+      <w:proofErr w:type="gramEnd"/>
       <w:r>
         <w:rPr>
           <w:sz w:val="28"/>
@@ -3505,14 +3572,14 @@
         <w:rPr>
           <w:sz w:val="28"/>
           <w:szCs w:val="28"/>
-          <w:lang w:val="en-US"/>
-        </w:rPr>
-      </w:pPr>
-      <w:r>
-        <w:rPr>
-          <w:sz w:val="28"/>
-          <w:szCs w:val="28"/>
-          <w:lang w:val="en-US"/>
+          <w:lang w:val="de-DE"/>
+        </w:rPr>
+      </w:pPr>
+      <w:r>
+        <w:rPr>
+          <w:sz w:val="28"/>
+          <w:szCs w:val="28"/>
+          <w:lang w:val="de-DE"/>
         </w:rPr>
         <w:t>e. Stack</w:t>
       </w:r>
@@ -3520,7 +3587,7 @@
         <w:rPr>
           <w:sz w:val="28"/>
           <w:szCs w:val="28"/>
-          <w:lang w:val="en-US"/>
+          <w:lang w:val="de-DE"/>
         </w:rPr>
         <w:t>&lt;t&gt;</w:t>
       </w:r>
@@ -3528,7 +3595,7 @@
         <w:rPr>
           <w:sz w:val="28"/>
           <w:szCs w:val="28"/>
-          <w:lang w:val="en-US"/>
+          <w:lang w:val="de-DE"/>
         </w:rPr>
         <w:t>, Queue</w:t>
       </w:r>
@@ -3536,7 +3603,7 @@
         <w:rPr>
           <w:sz w:val="28"/>
           <w:szCs w:val="28"/>
-          <w:lang w:val="en-US"/>
+          <w:lang w:val="de-DE"/>
         </w:rPr>
         <w:t>&lt;T&gt;</w:t>
       </w:r>
@@ -3602,7 +3669,7 @@
         <w:t>.</w:t>
       </w:r>
     </w:p>
-    <w:bookmarkEnd w:id="2"/>
+    <w:bookmarkEnd w:id="1"/>
     <w:p>
       <w:pPr>
         <w:pStyle w:val="a3"/>
@@ -3659,25 +3726,7 @@
           <w:sz w:val="28"/>
           <w:szCs w:val="28"/>
         </w:rPr>
-        <w:t xml:space="preserve"> представляет собой совокупность объектов. В среде .NET </w:t>
-      </w:r>
-      <w:proofErr w:type="spellStart"/>
-      <w:r>
-        <w:rPr>
-          <w:rFonts w:ascii="Times New Roman" w:hAnsi="Times New Roman" w:cs="Times New Roman"/>
-          <w:sz w:val="28"/>
-          <w:szCs w:val="28"/>
-        </w:rPr>
-        <w:t>Framework</w:t>
-      </w:r>
-      <w:proofErr w:type="spellEnd"/>
-      <w:r>
-        <w:rPr>
-          <w:rFonts w:ascii="Times New Roman" w:hAnsi="Times New Roman" w:cs="Times New Roman"/>
-          <w:sz w:val="28"/>
-          <w:szCs w:val="28"/>
-        </w:rPr>
-        <w:t xml:space="preserve"> имеется немало интерфейсов и классов, в которых определяются и реализуются различные типы коллекций. </w:t>
+        <w:t xml:space="preserve"> представляет собой совокупность объектов. В среде .NET Framework имеется немало интерфейсов и классов, в которых определяются и реализуются различные типы коллекций. </w:t>
       </w:r>
     </w:p>
     <w:p>
@@ -3798,25 +3847,7 @@
           <w:sz w:val="28"/>
           <w:szCs w:val="28"/>
         </w:rPr>
-        <w:t xml:space="preserve">В среде .NET </w:t>
-      </w:r>
-      <w:proofErr w:type="spellStart"/>
-      <w:r>
-        <w:rPr>
-          <w:rFonts w:ascii="Times New Roman" w:hAnsi="Times New Roman" w:cs="Times New Roman"/>
-          <w:sz w:val="28"/>
-          <w:szCs w:val="28"/>
-        </w:rPr>
-        <w:t>Framework</w:t>
-      </w:r>
-      <w:proofErr w:type="spellEnd"/>
-      <w:r>
-        <w:rPr>
-          <w:rFonts w:ascii="Times New Roman" w:hAnsi="Times New Roman" w:cs="Times New Roman"/>
-          <w:sz w:val="28"/>
-          <w:szCs w:val="28"/>
-        </w:rPr>
-        <w:t xml:space="preserve"> поддерживаются пять типов коллекций: необобщенные, специальные, с поразрядной организацией, обобщенные и параллельные.</w:t>
+        <w:t>В среде .NET Framework поддерживаются пять типов коллекций: необобщенные, специальные, с поразрядной организацией, обобщенные и параллельные.</w:t>
       </w:r>
     </w:p>
     <w:p>
@@ -4630,7 +4661,7 @@
           <w:sz w:val="28"/>
           <w:szCs w:val="28"/>
         </w:rPr>
-        <w:t>лассы коллекций по своей сути подобны классам стандартной библиотеки шаблонов (</w:t>
+        <w:t xml:space="preserve">лассы коллекций по своей сути подобны классам стандартной библиотеки шаблонов (Standard </w:t>
       </w:r>
       <w:proofErr w:type="spellStart"/>
       <w:r>
@@ -4639,7 +4670,7 @@
           <w:sz w:val="28"/>
           <w:szCs w:val="28"/>
         </w:rPr>
-        <w:t>Standard</w:t>
+        <w:t>Template</w:t>
       </w:r>
       <w:proofErr w:type="spellEnd"/>
       <w:r>
@@ -4648,43 +4679,7 @@
           <w:sz w:val="28"/>
           <w:szCs w:val="28"/>
         </w:rPr>
-        <w:t xml:space="preserve"> </w:t>
-      </w:r>
-      <w:proofErr w:type="spellStart"/>
-      <w:r>
-        <w:rPr>
-          <w:rFonts w:ascii="Times New Roman" w:hAnsi="Times New Roman" w:cs="Times New Roman"/>
-          <w:sz w:val="28"/>
-          <w:szCs w:val="28"/>
-        </w:rPr>
-        <w:t>Template</w:t>
-      </w:r>
-      <w:proofErr w:type="spellEnd"/>
-      <w:r>
-        <w:rPr>
-          <w:rFonts w:ascii="Times New Roman" w:hAnsi="Times New Roman" w:cs="Times New Roman"/>
-          <w:sz w:val="28"/>
-          <w:szCs w:val="28"/>
-        </w:rPr>
-        <w:t xml:space="preserve"> </w:t>
-      </w:r>
-      <w:proofErr w:type="spellStart"/>
-      <w:r>
-        <w:rPr>
-          <w:rFonts w:ascii="Times New Roman" w:hAnsi="Times New Roman" w:cs="Times New Roman"/>
-          <w:sz w:val="28"/>
-          <w:szCs w:val="28"/>
-        </w:rPr>
-        <w:t>Library</w:t>
-      </w:r>
-      <w:proofErr w:type="spellEnd"/>
-      <w:r>
-        <w:rPr>
-          <w:rFonts w:ascii="Times New Roman" w:hAnsi="Times New Roman" w:cs="Times New Roman"/>
-          <w:sz w:val="28"/>
-          <w:szCs w:val="28"/>
-        </w:rPr>
-        <w:t xml:space="preserve"> — STL), определенной в С++. То, что в программировании на С++ называется контейнером, в программировании на C# называется коллекцией. </w:t>
+        <w:t xml:space="preserve"> Library — STL), определенной в С++. То, что в программировании на С++ называется контейнером, в программировании на C# называется коллекцией. </w:t>
       </w:r>
     </w:p>
     <w:p>
@@ -4722,7 +4717,7 @@
           <w:u w:val="single"/>
         </w:rPr>
       </w:pPr>
-      <w:bookmarkStart w:id="3" w:name="_Toc410645317"/>
+      <w:bookmarkStart w:id="2" w:name="_Toc410645317"/>
       <w:r>
         <w:rPr>
           <w:rFonts w:ascii="Times New Roman" w:hAnsi="Times New Roman"/>
@@ -4732,7 +4727,7 @@
         </w:rPr>
         <w:t>Интерфейсы обобщенных коллекций</w:t>
       </w:r>
-      <w:bookmarkEnd w:id="3"/>
+      <w:bookmarkEnd w:id="2"/>
     </w:p>
     <w:p>
       <w:pPr>
@@ -4890,6 +4885,7 @@
         <w:t xml:space="preserve">Определяет обобщенный метод </w:t>
       </w:r>
       <w:proofErr w:type="spellStart"/>
+      <w:proofErr w:type="gramStart"/>
       <w:r>
         <w:rPr>
           <w:rFonts w:ascii="Times New Roman" w:hAnsi="Times New Roman" w:cs="Times New Roman"/>
@@ -4905,7 +4901,16 @@
           <w:sz w:val="28"/>
           <w:szCs w:val="28"/>
         </w:rPr>
-        <w:t>() для сравнения объектов, хранящихся в коллекции</w:t>
+        <w:t>(</w:t>
+      </w:r>
+      <w:proofErr w:type="gramEnd"/>
+      <w:r>
+        <w:rPr>
+          <w:rFonts w:ascii="Times New Roman" w:hAnsi="Times New Roman" w:cs="Times New Roman"/>
+          <w:sz w:val="28"/>
+          <w:szCs w:val="28"/>
+        </w:rPr>
+        <w:t>) для сравнения объектов, хранящихся в коллекции</w:t>
       </w:r>
     </w:p>
     <w:p>
@@ -4919,6 +4924,7 @@
         </w:rPr>
       </w:pPr>
       <w:proofErr w:type="spellStart"/>
+      <w:proofErr w:type="gramStart"/>
       <w:r>
         <w:rPr>
           <w:rFonts w:ascii="Times New Roman" w:hAnsi="Times New Roman" w:cs="Times New Roman"/>
@@ -4941,6 +4947,7 @@
         <w:t>&lt;</w:t>
       </w:r>
       <w:proofErr w:type="spellStart"/>
+      <w:proofErr w:type="gramEnd"/>
       <w:r>
         <w:rPr>
           <w:rFonts w:ascii="Times New Roman" w:hAnsi="Times New Roman" w:cs="Times New Roman"/>
@@ -5058,6 +5065,7 @@
         <w:t xml:space="preserve">Определяет обобщенный метод </w:t>
       </w:r>
       <w:proofErr w:type="spellStart"/>
+      <w:proofErr w:type="gramStart"/>
       <w:r>
         <w:rPr>
           <w:rFonts w:ascii="Times New Roman" w:hAnsi="Times New Roman" w:cs="Times New Roman"/>
@@ -5073,7 +5081,16 @@
           <w:sz w:val="28"/>
           <w:szCs w:val="28"/>
         </w:rPr>
-        <w:t xml:space="preserve">(), предоставляющий </w:t>
+        <w:t>(</w:t>
+      </w:r>
+      <w:proofErr w:type="gramEnd"/>
+      <w:r>
+        <w:rPr>
+          <w:rFonts w:ascii="Times New Roman" w:hAnsi="Times New Roman" w:cs="Times New Roman"/>
+          <w:sz w:val="28"/>
+          <w:szCs w:val="28"/>
+        </w:rPr>
+        <w:t xml:space="preserve">), предоставляющий </w:t>
       </w:r>
       <w:proofErr w:type="spellStart"/>
       <w:r>
@@ -5291,6 +5308,7 @@
         <w:t xml:space="preserve"> определена структура </w:t>
       </w:r>
       <w:proofErr w:type="spellStart"/>
+      <w:proofErr w:type="gramStart"/>
       <w:r>
         <w:rPr>
           <w:rFonts w:ascii="Times New Roman" w:hAnsi="Times New Roman" w:cs="Times New Roman"/>
@@ -5311,6 +5329,7 @@
         <w:t>&lt;</w:t>
       </w:r>
       <w:proofErr w:type="spellStart"/>
+      <w:proofErr w:type="gramEnd"/>
       <w:r>
         <w:rPr>
           <w:rFonts w:ascii="Times New Roman" w:hAnsi="Times New Roman" w:cs="Times New Roman"/>
@@ -5478,7 +5497,17 @@
           <w:highlight w:val="white"/>
           <w:lang w:val="en-US"/>
         </w:rPr>
-        <w:t xml:space="preserve"> Key { </w:t>
+        <w:t xml:space="preserve"> Key </w:t>
+      </w:r>
+      <w:proofErr w:type="gramStart"/>
+      <w:r>
+        <w:rPr>
+          <w:rFonts w:ascii="Consolas" w:hAnsi="Consolas" w:cs="Consolas"/>
+          <w:color w:val="000000"/>
+          <w:highlight w:val="white"/>
+          <w:lang w:val="en-US"/>
+        </w:rPr>
+        <w:t xml:space="preserve">{ </w:t>
       </w:r>
       <w:r>
         <w:rPr>
@@ -5489,6 +5518,7 @@
         </w:rPr>
         <w:t>get</w:t>
       </w:r>
+      <w:proofErr w:type="gramEnd"/>
       <w:r>
         <w:rPr>
           <w:rFonts w:ascii="Consolas" w:hAnsi="Consolas" w:cs="Consolas"/>
@@ -5526,7 +5556,17 @@
           <w:highlight w:val="white"/>
           <w:lang w:val="en-US"/>
         </w:rPr>
-        <w:t xml:space="preserve"> TValue Value { </w:t>
+        <w:t xml:space="preserve"> TValue Value </w:t>
+      </w:r>
+      <w:proofErr w:type="gramStart"/>
+      <w:r>
+        <w:rPr>
+          <w:rFonts w:ascii="Consolas" w:hAnsi="Consolas" w:cs="Consolas"/>
+          <w:color w:val="000000"/>
+          <w:highlight w:val="white"/>
+          <w:lang w:val="en-US"/>
+        </w:rPr>
+        <w:t xml:space="preserve">{ </w:t>
       </w:r>
       <w:r>
         <w:rPr>
@@ -5537,6 +5577,7 @@
         </w:rPr>
         <w:t>get</w:t>
       </w:r>
+      <w:proofErr w:type="gramEnd"/>
       <w:r>
         <w:rPr>
           <w:rFonts w:ascii="Consolas" w:hAnsi="Consolas" w:cs="Consolas"/>
@@ -5606,7 +5647,7 @@
           <w:u w:val="single"/>
         </w:rPr>
       </w:pPr>
-      <w:bookmarkStart w:id="4" w:name="_Toc410645318"/>
+      <w:bookmarkStart w:id="3" w:name="_Toc410645318"/>
       <w:r>
         <w:rPr>
           <w:rFonts w:ascii="Times New Roman" w:hAnsi="Times New Roman"/>
@@ -5616,7 +5657,7 @@
         </w:rPr>
         <w:t>Классы обобщенных коллекций</w:t>
       </w:r>
-      <w:bookmarkEnd w:id="4"/>
+      <w:bookmarkEnd w:id="3"/>
     </w:p>
     <w:p>
       <w:pPr>
@@ -5689,6 +5730,7 @@
         </w:rPr>
       </w:pPr>
       <w:proofErr w:type="spellStart"/>
+      <w:proofErr w:type="gramStart"/>
       <w:r>
         <w:rPr>
           <w:rFonts w:ascii="Times New Roman" w:hAnsi="Times New Roman" w:cs="Times New Roman"/>
@@ -5711,6 +5753,7 @@
         <w:t>&lt;</w:t>
       </w:r>
       <w:proofErr w:type="spellStart"/>
+      <w:proofErr w:type="gramEnd"/>
       <w:r>
         <w:rPr>
           <w:rFonts w:ascii="Times New Roman" w:hAnsi="Times New Roman" w:cs="Times New Roman"/>
@@ -5911,7 +5954,6 @@
           <w:szCs w:val="28"/>
         </w:rPr>
       </w:pPr>
-      <w:proofErr w:type="spellStart"/>
       <w:r>
         <w:rPr>
           <w:rFonts w:ascii="Times New Roman" w:hAnsi="Times New Roman" w:cs="Times New Roman"/>
@@ -5920,18 +5962,7 @@
           <w:sz w:val="28"/>
           <w:szCs w:val="28"/>
         </w:rPr>
-        <w:t>List</w:t>
-      </w:r>
-      <w:proofErr w:type="spellEnd"/>
-      <w:r>
-        <w:rPr>
-          <w:rFonts w:ascii="Times New Roman" w:hAnsi="Times New Roman" w:cs="Times New Roman"/>
-          <w:b/>
-          <w:bCs/>
-          <w:sz w:val="28"/>
-          <w:szCs w:val="28"/>
-        </w:rPr>
-        <w:t>&lt;T&gt;</w:t>
+        <w:t>List&lt;T&gt;</w:t>
       </w:r>
     </w:p>
     <w:p>
@@ -6038,6 +6069,7 @@
         </w:rPr>
       </w:pPr>
       <w:proofErr w:type="spellStart"/>
+      <w:proofErr w:type="gramStart"/>
       <w:r>
         <w:rPr>
           <w:rFonts w:ascii="Times New Roman" w:hAnsi="Times New Roman" w:cs="Times New Roman"/>
@@ -6060,6 +6092,7 @@
         <w:t>&lt;</w:t>
       </w:r>
       <w:proofErr w:type="spellStart"/>
+      <w:proofErr w:type="gramEnd"/>
       <w:r>
         <w:rPr>
           <w:rFonts w:ascii="Times New Roman" w:hAnsi="Times New Roman" w:cs="Times New Roman"/>
@@ -6135,6 +6168,7 @@
         </w:rPr>
       </w:pPr>
       <w:proofErr w:type="spellStart"/>
+      <w:proofErr w:type="gramStart"/>
       <w:r>
         <w:rPr>
           <w:rFonts w:ascii="Times New Roman" w:hAnsi="Times New Roman" w:cs="Times New Roman"/>
@@ -6157,6 +6191,7 @@
         <w:t>&lt;</w:t>
       </w:r>
       <w:proofErr w:type="spellStart"/>
+      <w:proofErr w:type="gramEnd"/>
       <w:r>
         <w:rPr>
           <w:rFonts w:ascii="Times New Roman" w:hAnsi="Times New Roman" w:cs="Times New Roman"/>
@@ -6358,7 +6393,7 @@
 </file>
 
 <file path=word/numbering.xml><?xml version="1.0" encoding="utf-8"?>
-<w:numbering xmlns:wpc="http://schemas.microsoft.com/office/word/2010/wordprocessingCanvas" xmlns:cx="http://schemas.microsoft.com/office/drawing/2014/chartex" xmlns:cx1="http://schemas.microsoft.com/office/drawing/2015/9/8/chartex" xmlns:mc="http://schemas.openxmlformats.org/markup-compatibility/2006" xmlns:o="urn:schemas-microsoft-com:office:office" xmlns:r="http://schemas.openxmlformats.org/officeDocument/2006/relationships" xmlns:m="http://schemas.openxmlformats.org/officeDocument/2006/math" xmlns:v="urn:schemas-microsoft-com:vml" xmlns:wp14="http://schemas.microsoft.com/office/word/2010/wordprocessingDrawing" xmlns:wp="http://schemas.openxmlformats.org/drawingml/2006/wordprocessingDrawing" xmlns:w10="urn:schemas-microsoft-com:office:word" xmlns:w="http://schemas.openxmlformats.org/wordprocessingml/2006/main" xmlns:w14="http://schemas.microsoft.com/office/word/2010/wordml" xmlns:w15="http://schemas.microsoft.com/office/word/2012/wordml" xmlns:w16se="http://schemas.microsoft.com/office/word/2015/wordml/symex" xmlns:wpg="http://schemas.microsoft.com/office/word/2010/wordprocessingGroup" xmlns:wpi="http://schemas.microsoft.com/office/word/2010/wordprocessingInk" xmlns:wne="http://schemas.microsoft.com/office/word/2006/wordml" xmlns:wps="http://schemas.microsoft.com/office/word/2010/wordprocessingShape" mc:Ignorable="w14 w15 w16se wp14">
+<w:numbering xmlns:wpc="http://schemas.microsoft.com/office/word/2010/wordprocessingCanvas" xmlns:cx="http://schemas.microsoft.com/office/drawing/2014/chartex" xmlns:cx1="http://schemas.microsoft.com/office/drawing/2015/9/8/chartex" xmlns:cx2="http://schemas.microsoft.com/office/drawing/2015/10/21/chartex" xmlns:cx3="http://schemas.microsoft.com/office/drawing/2016/5/9/chartex" xmlns:cx4="http://schemas.microsoft.com/office/drawing/2016/5/10/chartex" xmlns:cx5="http://schemas.microsoft.com/office/drawing/2016/5/11/chartex" xmlns:cx6="http://schemas.microsoft.com/office/drawing/2016/5/12/chartex" xmlns:cx7="http://schemas.microsoft.com/office/drawing/2016/5/13/chartex" xmlns:cx8="http://schemas.microsoft.com/office/drawing/2016/5/14/chartex" xmlns:mc="http://schemas.openxmlformats.org/markup-compatibility/2006" xmlns:aink="http://schemas.microsoft.com/office/drawing/2016/ink" xmlns:am3d="http://schemas.microsoft.com/office/drawing/2017/model3d" xmlns:o="urn:schemas-microsoft-com:office:office" xmlns:r="http://schemas.openxmlformats.org/officeDocument/2006/relationships" xmlns:m="http://schemas.openxmlformats.org/officeDocument/2006/math" xmlns:v="urn:schemas-microsoft-com:vml" xmlns:wp14="http://schemas.microsoft.com/office/word/2010/wordprocessingDrawing" xmlns:wp="http://schemas.openxmlformats.org/drawingml/2006/wordprocessingDrawing" xmlns:w10="urn:schemas-microsoft-com:office:word" xmlns:w="http://schemas.openxmlformats.org/wordprocessingml/2006/main" xmlns:w14="http://schemas.microsoft.com/office/word/2010/wordml" xmlns:w15="http://schemas.microsoft.com/office/word/2012/wordml" xmlns:w16cex="http://schemas.microsoft.com/office/word/2018/wordml/cex" xmlns:w16cid="http://schemas.microsoft.com/office/word/2016/wordml/cid" xmlns:w16="http://schemas.microsoft.com/office/word/2018/wordml" xmlns:w16sdtdh="http://schemas.microsoft.com/office/word/2020/wordml/sdtdatahash" xmlns:w16se="http://schemas.microsoft.com/office/word/2015/wordml/symex" xmlns:wpg="http://schemas.microsoft.com/office/word/2010/wordprocessingGroup" xmlns:wpi="http://schemas.microsoft.com/office/word/2010/wordprocessingInk" xmlns:wne="http://schemas.microsoft.com/office/word/2006/wordml" xmlns:wps="http://schemas.microsoft.com/office/word/2010/wordprocessingShape" mc:Ignorable="w14 w15 w16se w16cid w16 w16cex w16sdtdh wp14">
   <w:abstractNum w:abstractNumId="0" w15:restartNumberingAfterBreak="0">
     <w:nsid w:val="01D500F3"/>
     <w:multiLevelType w:val="hybridMultilevel"/>
@@ -9917,7 +9952,7 @@
 </file>
 
 <file path=word/styles.xml><?xml version="1.0" encoding="utf-8"?>
-<w:styles xmlns:mc="http://schemas.openxmlformats.org/markup-compatibility/2006" xmlns:r="http://schemas.openxmlformats.org/officeDocument/2006/relationships" xmlns:w="http://schemas.openxmlformats.org/wordprocessingml/2006/main" xmlns:w14="http://schemas.microsoft.com/office/word/2010/wordml" xmlns:w15="http://schemas.microsoft.com/office/word/2012/wordml" xmlns:w16se="http://schemas.microsoft.com/office/word/2015/wordml/symex" mc:Ignorable="w14 w15 w16se">
+<w:styles xmlns:mc="http://schemas.openxmlformats.org/markup-compatibility/2006" xmlns:r="http://schemas.openxmlformats.org/officeDocument/2006/relationships" xmlns:w="http://schemas.openxmlformats.org/wordprocessingml/2006/main" xmlns:w14="http://schemas.microsoft.com/office/word/2010/wordml" xmlns:w15="http://schemas.microsoft.com/office/word/2012/wordml" xmlns:w16cex="http://schemas.microsoft.com/office/word/2018/wordml/cex" xmlns:w16cid="http://schemas.microsoft.com/office/word/2016/wordml/cid" xmlns:w16="http://schemas.microsoft.com/office/word/2018/wordml" xmlns:w16sdtdh="http://schemas.microsoft.com/office/word/2020/wordml/sdtdatahash" xmlns:w16se="http://schemas.microsoft.com/office/word/2015/wordml/symex" mc:Ignorable="w14 w15 w16se w16cid w16 w16cex w16sdtdh">
   <w:docDefaults>
     <w:rPrDefault>
       <w:rPr>
@@ -9933,7 +9968,7 @@
       </w:pPr>
     </w:pPrDefault>
   </w:docDefaults>
-  <w:latentStyles w:defLockedState="0" w:defUIPriority="99" w:defSemiHidden="0" w:defUnhideWhenUsed="0" w:defQFormat="0" w:count="371">
+  <w:latentStyles w:defLockedState="0" w:defUIPriority="99" w:defSemiHidden="0" w:defUnhideWhenUsed="0" w:defQFormat="0" w:count="376">
     <w:lsdException w:name="Normal" w:uiPriority="0" w:qFormat="1"/>
     <w:lsdException w:name="heading 1" w:uiPriority="0" w:qFormat="1"/>
     <w:lsdException w:name="heading 2" w:semiHidden="1" w:uiPriority="0" w:unhideWhenUsed="1" w:qFormat="1"/>
@@ -10039,7 +10074,6 @@
     <w:lsdException w:name="HTML Sample" w:semiHidden="1" w:unhideWhenUsed="1"/>
     <w:lsdException w:name="HTML Typewriter" w:semiHidden="1" w:uiPriority="0" w:unhideWhenUsed="1"/>
     <w:lsdException w:name="HTML Variable" w:semiHidden="1" w:unhideWhenUsed="1"/>
-    <w:lsdException w:name="Normal Table" w:semiHidden="1" w:unhideWhenUsed="1"/>
     <w:lsdException w:name="annotation subject" w:semiHidden="1" w:unhideWhenUsed="1"/>
     <w:lsdException w:name="No List" w:semiHidden="1" w:unhideWhenUsed="1"/>
     <w:lsdException w:name="Outline List 1" w:semiHidden="1" w:unhideWhenUsed="1"/>
@@ -10082,11 +10116,8 @@
     <w:lsdException w:name="Table Contemporary" w:semiHidden="1" w:unhideWhenUsed="1"/>
     <w:lsdException w:name="Table Elegant" w:semiHidden="1" w:unhideWhenUsed="1"/>
     <w:lsdException w:name="Table Professional" w:semiHidden="1" w:unhideWhenUsed="1"/>
-    <w:lsdException w:name="Table Subtle 1" w:semiHidden="1" w:unhideWhenUsed="1"/>
     <w:lsdException w:name="Table Subtle 2" w:semiHidden="1" w:unhideWhenUsed="1"/>
     <w:lsdException w:name="Table Web 1" w:semiHidden="1" w:unhideWhenUsed="1"/>
-    <w:lsdException w:name="Table Web 2" w:semiHidden="1" w:unhideWhenUsed="1"/>
-    <w:lsdException w:name="Table Web 3" w:semiHidden="1" w:unhideWhenUsed="1"/>
     <w:lsdException w:name="Balloon Text" w:semiHidden="1" w:unhideWhenUsed="1"/>
     <w:lsdException w:name="Table Grid" w:uiPriority="0"/>
     <w:lsdException w:name="Table Theme" w:semiHidden="1" w:unhideWhenUsed="1"/>
@@ -10305,6 +10336,11 @@
     <w:lsdException w:name="List Table 5 Dark Accent 6" w:uiPriority="50"/>
     <w:lsdException w:name="List Table 6 Colorful Accent 6" w:uiPriority="51"/>
     <w:lsdException w:name="List Table 7 Colorful Accent 6" w:uiPriority="52"/>
+    <w:lsdException w:name="Mention" w:semiHidden="1" w:unhideWhenUsed="1"/>
+    <w:lsdException w:name="Smart Hyperlink" w:semiHidden="1" w:unhideWhenUsed="1"/>
+    <w:lsdException w:name="Hashtag" w:semiHidden="1" w:unhideWhenUsed="1"/>
+    <w:lsdException w:name="Unresolved Mention" w:semiHidden="1" w:unhideWhenUsed="1"/>
+    <w:lsdException w:name="Smart Link" w:semiHidden="1" w:unhideWhenUsed="1"/>
   </w:latentStyles>
   <w:style w:type="paragraph" w:default="1" w:styleId="a">
     <w:name w:val="Normal"/>

</xml_diff>